<commit_message>
Add Use Case Brand Module
</commit_message>
<xml_diff>
--- a/03-Solution Design/02-Use Case, Classes, Database/Database Design.docx
+++ b/03-Solution Design/02-Use Case, Classes, Database/Database Design.docx
@@ -1213,11 +1213,12 @@
       <w:r>
         <w:rPr>
           <w:rFonts w:hint="eastAsia"/>
+          <w:b/>
+          <w:bCs/>
         </w:rPr>
         <w:t>Category</w:t>
       </w:r>
     </w:p>
-    <w:p/>
     <w:p>
       <w:r>
         <w:rPr>
@@ -1543,6 +1544,305 @@
         </w:tc>
       </w:tr>
     </w:tbl>
+    <w:p/>
+    <w:p>
+      <w:pPr>
+        <w:rPr>
+          <w:b/>
+          <w:bCs/>
+        </w:rPr>
+      </w:pPr>
+      <w:r>
+        <w:rPr>
+          <w:rFonts w:hint="eastAsia"/>
+          <w:b/>
+          <w:bCs/>
+        </w:rPr>
+        <w:t>B</w:t>
+      </w:r>
+      <w:r>
+        <w:rPr>
+          <w:b/>
+          <w:bCs/>
+        </w:rPr>
+        <w:t>rand</w:t>
+      </w:r>
+    </w:p>
+    <w:p>
+      <w:r>
+        <w:t>Brand</w:t>
+      </w:r>
+      <w:r>
+        <w:t xml:space="preserve"> I</w:t>
+      </w:r>
+      <w:r>
+        <w:rPr>
+          <w:rFonts w:hint="eastAsia"/>
+        </w:rPr>
+        <w:t>nformation</w:t>
+      </w:r>
+    </w:p>
+    <w:tbl>
+      <w:tblPr>
+        <w:tblStyle w:val="a4"/>
+        <w:tblW w:w="0" w:type="auto"/>
+        <w:tblLook w:val="04A0" w:firstRow="1" w:lastRow="0" w:firstColumn="1" w:lastColumn="0" w:noHBand="0" w:noVBand="1"/>
+      </w:tblPr>
+      <w:tblGrid>
+        <w:gridCol w:w="988"/>
+        <w:gridCol w:w="1842"/>
+        <w:gridCol w:w="5466"/>
+      </w:tblGrid>
+      <w:tr>
+        <w:tc>
+          <w:tcPr>
+            <w:tcW w:w="988" w:type="dxa"/>
+          </w:tcPr>
+          <w:p>
+            <w:r>
+              <w:rPr>
+                <w:rFonts w:hint="eastAsia"/>
+              </w:rPr>
+              <w:t>N</w:t>
+            </w:r>
+            <w:r>
+              <w:t>o.</w:t>
+            </w:r>
+          </w:p>
+        </w:tc>
+        <w:tc>
+          <w:tcPr>
+            <w:tcW w:w="1842" w:type="dxa"/>
+          </w:tcPr>
+          <w:p>
+            <w:r>
+              <w:rPr>
+                <w:rFonts w:hint="eastAsia"/>
+              </w:rPr>
+              <w:t>N</w:t>
+            </w:r>
+            <w:r>
+              <w:t>ame</w:t>
+            </w:r>
+          </w:p>
+        </w:tc>
+        <w:tc>
+          <w:tcPr>
+            <w:tcW w:w="5466" w:type="dxa"/>
+          </w:tcPr>
+          <w:p>
+            <w:r>
+              <w:rPr>
+                <w:rFonts w:hint="eastAsia"/>
+              </w:rPr>
+              <w:t>D</w:t>
+            </w:r>
+            <w:r>
+              <w:t>escription</w:t>
+            </w:r>
+          </w:p>
+        </w:tc>
+      </w:tr>
+      <w:tr>
+        <w:tc>
+          <w:tcPr>
+            <w:tcW w:w="988" w:type="dxa"/>
+          </w:tcPr>
+          <w:p>
+            <w:r>
+              <w:rPr>
+                <w:rFonts w:hint="eastAsia"/>
+              </w:rPr>
+              <w:t>1</w:t>
+            </w:r>
+          </w:p>
+        </w:tc>
+        <w:tc>
+          <w:tcPr>
+            <w:tcW w:w="1842" w:type="dxa"/>
+          </w:tcPr>
+          <w:p>
+            <w:r>
+              <w:t>N</w:t>
+            </w:r>
+            <w:r>
+              <w:rPr>
+                <w:rFonts w:hint="eastAsia"/>
+              </w:rPr>
+              <w:t>ame</w:t>
+            </w:r>
+          </w:p>
+        </w:tc>
+        <w:tc>
+          <w:tcPr>
+            <w:tcW w:w="5466" w:type="dxa"/>
+          </w:tcPr>
+          <w:p>
+            <w:r>
+              <w:t>N</w:t>
+            </w:r>
+            <w:r>
+              <w:rPr>
+                <w:rFonts w:hint="eastAsia"/>
+              </w:rPr>
+              <w:t>ame</w:t>
+            </w:r>
+            <w:r>
+              <w:t xml:space="preserve"> </w:t>
+            </w:r>
+            <w:r>
+              <w:rPr>
+                <w:rFonts w:hint="eastAsia"/>
+              </w:rPr>
+              <w:t>of</w:t>
+            </w:r>
+            <w:r>
+              <w:t xml:space="preserve"> </w:t>
+            </w:r>
+            <w:r>
+              <w:t>brand or company</w:t>
+            </w:r>
+            <w:r>
+              <w:t xml:space="preserve"> – </w:t>
+            </w:r>
+            <w:r>
+              <w:rPr>
+                <w:rFonts w:hint="eastAsia"/>
+              </w:rPr>
+              <w:t>must</w:t>
+            </w:r>
+            <w:r>
+              <w:t xml:space="preserve"> </w:t>
+            </w:r>
+            <w:r>
+              <w:rPr>
+                <w:rFonts w:hint="eastAsia"/>
+              </w:rPr>
+              <w:t>be</w:t>
+            </w:r>
+            <w:r>
+              <w:t xml:space="preserve"> </w:t>
+            </w:r>
+            <w:r>
+              <w:rPr>
+                <w:rFonts w:hint="eastAsia"/>
+              </w:rPr>
+              <w:t>unique</w:t>
+            </w:r>
+          </w:p>
+        </w:tc>
+      </w:tr>
+      <w:tr>
+        <w:tc>
+          <w:tcPr>
+            <w:tcW w:w="988" w:type="dxa"/>
+          </w:tcPr>
+          <w:p>
+            <w:r>
+              <w:rPr>
+                <w:rFonts w:hint="eastAsia"/>
+              </w:rPr>
+              <w:t>2</w:t>
+            </w:r>
+          </w:p>
+        </w:tc>
+        <w:tc>
+          <w:tcPr>
+            <w:tcW w:w="1842" w:type="dxa"/>
+          </w:tcPr>
+          <w:p>
+            <w:r>
+              <w:t>Logo</w:t>
+            </w:r>
+          </w:p>
+        </w:tc>
+        <w:tc>
+          <w:tcPr>
+            <w:tcW w:w="5466" w:type="dxa"/>
+          </w:tcPr>
+          <w:p>
+            <w:r>
+              <w:rPr>
+                <w:rFonts w:hint="eastAsia"/>
+              </w:rPr>
+              <w:t>L</w:t>
+            </w:r>
+            <w:r>
+              <w:t>ogo of the brand or company</w:t>
+            </w:r>
+          </w:p>
+        </w:tc>
+      </w:tr>
+      <w:tr>
+        <w:tc>
+          <w:tcPr>
+            <w:tcW w:w="988" w:type="dxa"/>
+          </w:tcPr>
+          <w:p>
+            <w:r>
+              <w:rPr>
+                <w:rFonts w:hint="eastAsia"/>
+              </w:rPr>
+              <w:t>3</w:t>
+            </w:r>
+          </w:p>
+        </w:tc>
+        <w:tc>
+          <w:tcPr>
+            <w:tcW w:w="1842" w:type="dxa"/>
+          </w:tcPr>
+          <w:p>
+            <w:r>
+              <w:rPr>
+                <w:rFonts w:hint="eastAsia"/>
+              </w:rPr>
+              <w:t>C</w:t>
+            </w:r>
+            <w:r>
+              <w:t>ategories</w:t>
+            </w:r>
+          </w:p>
+        </w:tc>
+        <w:tc>
+          <w:tcPr>
+            <w:tcW w:w="5466" w:type="dxa"/>
+          </w:tcPr>
+          <w:p>
+            <w:r>
+              <w:t>Products made by the company fall into this category</w:t>
+            </w:r>
+          </w:p>
+        </w:tc>
+      </w:tr>
+      <w:tr>
+        <w:tc>
+          <w:tcPr>
+            <w:tcW w:w="988" w:type="dxa"/>
+          </w:tcPr>
+          <w:p>
+            <w:r>
+              <w:rPr>
+                <w:rFonts w:hint="eastAsia"/>
+              </w:rPr>
+              <w:t>4</w:t>
+            </w:r>
+          </w:p>
+        </w:tc>
+        <w:tc>
+          <w:tcPr>
+            <w:tcW w:w="1842" w:type="dxa"/>
+          </w:tcPr>
+          <w:p/>
+        </w:tc>
+        <w:tc>
+          <w:tcPr>
+            <w:tcW w:w="5466" w:type="dxa"/>
+          </w:tcPr>
+          <w:p/>
+        </w:tc>
+      </w:tr>
+    </w:tbl>
+    <w:p/>
     <w:p>
       <w:pPr>
         <w:rPr>

</xml_diff>